<commit_message>
change summary tables to IRR
</commit_message>
<xml_diff>
--- a/output/AbundanceModels.docx
+++ b/output/AbundanceModels.docx
@@ -5,25 +5,21 @@
     <w:tbl>
       <w:tblPr>
         <w:tblStyle w:val="Table"/>
-        <w:tblW w:type="pct" w:w="4656"/>
+        <w:tblW w:type="pct" w:w="4865"/>
         <w:tblLook w:firstRow="1" w:lastRow="0" w:firstColumn="0" w:lastColumn="0" w:noHBand="0" w:noVBand="0" w:val="0020"/>
         <w:jc w:val="start"/>
-        <w:tblLayout w:type="fixed"/>
       </w:tblPr>
       <w:tblGrid>
-        <w:gridCol w:w="2475"/>
-        <w:gridCol w:w="396"/>
-        <w:gridCol w:w="396"/>
-        <w:gridCol w:w="445"/>
-        <w:gridCol w:w="396"/>
-        <w:gridCol w:w="396"/>
-        <w:gridCol w:w="396"/>
-        <w:gridCol w:w="445"/>
-        <w:gridCol w:w="396"/>
-        <w:gridCol w:w="396"/>
-        <w:gridCol w:w="396"/>
-        <w:gridCol w:w="445"/>
-        <w:gridCol w:w="396"/>
+        <w:gridCol w:w="1337"/>
+        <w:gridCol w:w="214"/>
+        <w:gridCol w:w="1284"/>
+        <w:gridCol w:w="615"/>
+        <w:gridCol w:w="214"/>
+        <w:gridCol w:w="1284"/>
+        <w:gridCol w:w="615"/>
+        <w:gridCol w:w="240"/>
+        <w:gridCol w:w="1284"/>
+        <w:gridCol w:w="615"/>
       </w:tblGrid>
       <w:tr>
         <w:trPr>
@@ -39,7 +35,7 @@
         </w:tc>
         <w:tc>
           <w:tcPr>
-            <w:gridSpan w:val="4"/>
+            <w:gridSpan w:val="3"/>
           </w:tcPr>
           <w:p>
             <w:pPr>
@@ -53,7 +49,7 @@
         </w:tc>
         <w:tc>
           <w:tcPr>
-            <w:gridSpan w:val="4"/>
+            <w:gridSpan w:val="3"/>
           </w:tcPr>
           <w:p>
             <w:pPr>
@@ -67,7 +63,7 @@
         </w:tc>
         <w:tc>
           <w:tcPr>
-            <w:gridSpan w:val="4"/>
+            <w:gridSpan w:val="3"/>
           </w:tcPr>
           <w:p>
             <w:pPr>
@@ -112,31 +108,19 @@
               <w:jc w:val="left"/>
             </w:pPr>
             <w:r>
-              <w:t xml:space="preserve">2.5 %</w:t>
-            </w:r>
-          </w:p>
-        </w:tc>
-        <w:tc>
-          <w:tcPr/>
-          <w:p>
-            <w:pPr>
-              <w:pStyle w:val="Compact"/>
-              <w:jc w:val="left"/>
-            </w:pPr>
-            <w:r>
-              <w:t xml:space="preserve">97.5 %</w:t>
-            </w:r>
-          </w:p>
-        </w:tc>
-        <w:tc>
-          <w:tcPr/>
-          <w:p>
-            <w:pPr>
-              <w:pStyle w:val="Compact"/>
-              <w:jc w:val="left"/>
-            </w:pPr>
-            <w:r>
-              <w:t xml:space="preserve">p</w:t>
+              <w:t xml:space="preserve">({round(conf.low, 2)}, {round(conf.high, 2)})</w:t>
+            </w:r>
+          </w:p>
+        </w:tc>
+        <w:tc>
+          <w:tcPr/>
+          <w:p>
+            <w:pPr>
+              <w:pStyle w:val="Compact"/>
+              <w:jc w:val="left"/>
+            </w:pPr>
+            <w:r>
+              <w:t xml:space="preserve">{signif(p.value, 1)}</w:t>
             </w:r>
           </w:p>
         </w:tc>
@@ -160,31 +144,19 @@
               <w:jc w:val="left"/>
             </w:pPr>
             <w:r>
-              <w:t xml:space="preserve">2.5 %</w:t>
-            </w:r>
-          </w:p>
-        </w:tc>
-        <w:tc>
-          <w:tcPr/>
-          <w:p>
-            <w:pPr>
-              <w:pStyle w:val="Compact"/>
-              <w:jc w:val="left"/>
-            </w:pPr>
-            <w:r>
-              <w:t xml:space="preserve">97.5 %</w:t>
-            </w:r>
-          </w:p>
-        </w:tc>
-        <w:tc>
-          <w:tcPr/>
-          <w:p>
-            <w:pPr>
-              <w:pStyle w:val="Compact"/>
-              <w:jc w:val="left"/>
-            </w:pPr>
-            <w:r>
-              <w:t xml:space="preserve">p</w:t>
+              <w:t xml:space="preserve">({round(conf.low, 2)}, {round(conf.high, 2)})</w:t>
+            </w:r>
+          </w:p>
+        </w:tc>
+        <w:tc>
+          <w:tcPr/>
+          <w:p>
+            <w:pPr>
+              <w:pStyle w:val="Compact"/>
+              <w:jc w:val="left"/>
+            </w:pPr>
+            <w:r>
+              <w:t xml:space="preserve">{signif(p.value, 1)}</w:t>
             </w:r>
           </w:p>
         </w:tc>
@@ -208,31 +180,19 @@
               <w:jc w:val="left"/>
             </w:pPr>
             <w:r>
-              <w:t xml:space="preserve">2.5 %</w:t>
-            </w:r>
-          </w:p>
-        </w:tc>
-        <w:tc>
-          <w:tcPr/>
-          <w:p>
-            <w:pPr>
-              <w:pStyle w:val="Compact"/>
-              <w:jc w:val="left"/>
-            </w:pPr>
-            <w:r>
-              <w:t xml:space="preserve">97.5 %</w:t>
-            </w:r>
-          </w:p>
-        </w:tc>
-        <w:tc>
-          <w:tcPr/>
-          <w:p>
-            <w:pPr>
-              <w:pStyle w:val="Compact"/>
-              <w:jc w:val="left"/>
-            </w:pPr>
-            <w:r>
-              <w:t xml:space="preserve">p</w:t>
+              <w:t xml:space="preserve">({round(conf.low, 2)}, {round(conf.high, 2)})</w:t>
+            </w:r>
+          </w:p>
+        </w:tc>
+        <w:tc>
+          <w:tcPr/>
+          <w:p>
+            <w:pPr>
+              <w:pStyle w:val="Compact"/>
+              <w:jc w:val="left"/>
+            </w:pPr>
+            <w:r>
+              <w:t xml:space="preserve">{signif(p.value, 1)}</w:t>
             </w:r>
           </w:p>
         </w:tc>
@@ -258,139 +218,103 @@
               <w:jc w:val="left"/>
             </w:pPr>
             <w:r>
-              <w:t xml:space="preserve">4.03</w:t>
-            </w:r>
-          </w:p>
-        </w:tc>
-        <w:tc>
-          <w:tcPr/>
-          <w:p>
-            <w:pPr>
-              <w:pStyle w:val="Compact"/>
-              <w:jc w:val="left"/>
-            </w:pPr>
-            <w:r>
-              <w:t xml:space="preserve">3.88</w:t>
-            </w:r>
-          </w:p>
-        </w:tc>
-        <w:tc>
-          <w:tcPr/>
-          <w:p>
-            <w:pPr>
-              <w:pStyle w:val="Compact"/>
-              <w:jc w:val="left"/>
-            </w:pPr>
-            <w:r>
-              <w:t xml:space="preserve">4.17</w:t>
-            </w:r>
-          </w:p>
-        </w:tc>
-        <w:tc>
-          <w:tcPr/>
-          <w:p>
-            <w:pPr>
-              <w:pStyle w:val="Compact"/>
-              <w:jc w:val="left"/>
-            </w:pPr>
-            <w:r>
-              <w:t xml:space="preserve">&lt;0.01</w:t>
-            </w:r>
-          </w:p>
-        </w:tc>
-        <w:tc>
-          <w:tcPr/>
-          <w:p>
-            <w:pPr>
-              <w:pStyle w:val="Compact"/>
-              <w:jc w:val="left"/>
-            </w:pPr>
-            <w:r>
-              <w:t xml:space="preserve">2.46</w:t>
-            </w:r>
-          </w:p>
-        </w:tc>
-        <w:tc>
-          <w:tcPr/>
-          <w:p>
-            <w:pPr>
-              <w:pStyle w:val="Compact"/>
-              <w:jc w:val="left"/>
-            </w:pPr>
-            <w:r>
-              <w:t xml:space="preserve">2.10</w:t>
-            </w:r>
-          </w:p>
-        </w:tc>
-        <w:tc>
-          <w:tcPr/>
-          <w:p>
-            <w:pPr>
-              <w:pStyle w:val="Compact"/>
-              <w:jc w:val="left"/>
-            </w:pPr>
-            <w:r>
-              <w:t xml:space="preserve">2.79</w:t>
-            </w:r>
-          </w:p>
-        </w:tc>
-        <w:tc>
-          <w:tcPr/>
-          <w:p>
-            <w:pPr>
-              <w:pStyle w:val="Compact"/>
-              <w:jc w:val="left"/>
-            </w:pPr>
-            <w:r>
-              <w:t xml:space="preserve">&lt;0.01</w:t>
-            </w:r>
-          </w:p>
-        </w:tc>
-        <w:tc>
-          <w:tcPr/>
-          <w:p>
-            <w:pPr>
-              <w:pStyle w:val="Compact"/>
-              <w:jc w:val="left"/>
-            </w:pPr>
-            <w:r>
-              <w:t xml:space="preserve">5.80</w:t>
-            </w:r>
-          </w:p>
-        </w:tc>
-        <w:tc>
-          <w:tcPr/>
-          <w:p>
-            <w:pPr>
-              <w:pStyle w:val="Compact"/>
-              <w:jc w:val="left"/>
-            </w:pPr>
-            <w:r>
-              <w:t xml:space="preserve">4.28</w:t>
-            </w:r>
-          </w:p>
-        </w:tc>
-        <w:tc>
-          <w:tcPr/>
-          <w:p>
-            <w:pPr>
-              <w:pStyle w:val="Compact"/>
-              <w:jc w:val="left"/>
-            </w:pPr>
-            <w:r>
-              <w:t xml:space="preserve">7.32</w:t>
-            </w:r>
-          </w:p>
-        </w:tc>
-        <w:tc>
-          <w:tcPr/>
-          <w:p>
-            <w:pPr>
-              <w:pStyle w:val="Compact"/>
-              <w:jc w:val="left"/>
-            </w:pPr>
-            <w:r>
-              <w:t xml:space="preserve">&lt;0.01</w:t>
+              <w:t xml:space="preserve">56.08</w:t>
+            </w:r>
+          </w:p>
+        </w:tc>
+        <w:tc>
+          <w:tcPr/>
+          <w:p>
+            <w:pPr>
+              <w:pStyle w:val="Compact"/>
+              <w:jc w:val="left"/>
+            </w:pPr>
+            <w:r>
+              <w:t xml:space="preserve">(48.48, 64.64)</w:t>
+            </w:r>
+          </w:p>
+        </w:tc>
+        <w:tc>
+          <w:tcPr/>
+          <w:p>
+            <w:pPr>
+              <w:pStyle w:val="Compact"/>
+              <w:jc w:val="left"/>
+            </w:pPr>
+            <w:r>
+              <w:t xml:space="preserve">0</w:t>
+            </w:r>
+          </w:p>
+        </w:tc>
+        <w:tc>
+          <w:tcPr/>
+          <w:p>
+            <w:pPr>
+              <w:pStyle w:val="Compact"/>
+              <w:jc w:val="left"/>
+            </w:pPr>
+            <w:r>
+              <w:t xml:space="preserve">11.69</w:t>
+            </w:r>
+          </w:p>
+        </w:tc>
+        <w:tc>
+          <w:tcPr/>
+          <w:p>
+            <w:pPr>
+              <w:pStyle w:val="Compact"/>
+              <w:jc w:val="left"/>
+            </w:pPr>
+            <w:r>
+              <w:t xml:space="preserve">(8.18, 16.35)</w:t>
+            </w:r>
+          </w:p>
+        </w:tc>
+        <w:tc>
+          <w:tcPr/>
+          <w:p>
+            <w:pPr>
+              <w:pStyle w:val="Compact"/>
+              <w:jc w:val="left"/>
+            </w:pPr>
+            <w:r>
+              <w:t xml:space="preserve">4e-44</w:t>
+            </w:r>
+          </w:p>
+        </w:tc>
+        <w:tc>
+          <w:tcPr/>
+          <w:p>
+            <w:pPr>
+              <w:pStyle w:val="Compact"/>
+              <w:jc w:val="left"/>
+            </w:pPr>
+            <w:r>
+              <w:t xml:space="preserve">330.38</w:t>
+            </w:r>
+          </w:p>
+        </w:tc>
+        <w:tc>
+          <w:tcPr/>
+          <w:p>
+            <w:pPr>
+              <w:pStyle w:val="Compact"/>
+              <w:jc w:val="left"/>
+            </w:pPr>
+            <w:r>
+              <w:t xml:space="preserve">(71.96, 1516.86)</w:t>
+            </w:r>
+          </w:p>
+        </w:tc>
+        <w:tc>
+          <w:tcPr/>
+          <w:p>
+            <w:pPr>
+              <w:pStyle w:val="Compact"/>
+              <w:jc w:val="left"/>
+            </w:pPr>
+            <w:r>
+              <w:t xml:space="preserve">2e-07</w:t>
             </w:r>
           </w:p>
         </w:tc>
@@ -416,31 +340,19 @@
               <w:jc w:val="left"/>
             </w:pPr>
             <w:r>
-              <w:t xml:space="preserve">-0.25</w:t>
-            </w:r>
-          </w:p>
-        </w:tc>
-        <w:tc>
-          <w:tcPr/>
-          <w:p>
-            <w:pPr>
-              <w:pStyle w:val="Compact"/>
-              <w:jc w:val="left"/>
-            </w:pPr>
-            <w:r>
-              <w:t xml:space="preserve">-0.48</w:t>
-            </w:r>
-          </w:p>
-        </w:tc>
-        <w:tc>
-          <w:tcPr/>
-          <w:p>
-            <w:pPr>
-              <w:pStyle w:val="Compact"/>
-              <w:jc w:val="left"/>
-            </w:pPr>
-            <w:r>
-              <w:t xml:space="preserve">-0.02</w:t>
+              <w:t xml:space="preserve">0.78</w:t>
+            </w:r>
+          </w:p>
+        </w:tc>
+        <w:tc>
+          <w:tcPr/>
+          <w:p>
+            <w:pPr>
+              <w:pStyle w:val="Compact"/>
+              <w:jc w:val="left"/>
+            </w:pPr>
+            <w:r>
+              <w:t xml:space="preserve">(0.62, 0.98)</w:t>
             </w:r>
           </w:p>
         </w:tc>
@@ -464,91 +376,67 @@
               <w:jc w:val="left"/>
             </w:pPr>
             <w:r>
-              <w:t xml:space="preserve">-0.83</w:t>
-            </w:r>
-          </w:p>
-        </w:tc>
-        <w:tc>
-          <w:tcPr/>
-          <w:p>
-            <w:pPr>
-              <w:pStyle w:val="Compact"/>
-              <w:jc w:val="left"/>
-            </w:pPr>
-            <w:r>
-              <w:t xml:space="preserve">-1.43</w:t>
-            </w:r>
-          </w:p>
-        </w:tc>
-        <w:tc>
-          <w:tcPr/>
-          <w:p>
-            <w:pPr>
-              <w:pStyle w:val="Compact"/>
-              <w:jc w:val="left"/>
-            </w:pPr>
-            <w:r>
-              <w:t xml:space="preserve">-0.24</w:t>
-            </w:r>
-          </w:p>
-        </w:tc>
-        <w:tc>
-          <w:tcPr/>
-          <w:p>
-            <w:pPr>
-              <w:pStyle w:val="Compact"/>
-              <w:jc w:val="left"/>
-            </w:pPr>
-            <w:r>
-              <w:t xml:space="preserve">&lt;0.01</w:t>
-            </w:r>
-          </w:p>
-        </w:tc>
-        <w:tc>
-          <w:tcPr/>
-          <w:p>
-            <w:pPr>
-              <w:pStyle w:val="Compact"/>
-              <w:jc w:val="left"/>
-            </w:pPr>
-            <w:r>
-              <w:t xml:space="preserve">-3.41</w:t>
-            </w:r>
-          </w:p>
-        </w:tc>
-        <w:tc>
-          <w:tcPr/>
-          <w:p>
-            <w:pPr>
-              <w:pStyle w:val="Compact"/>
-              <w:jc w:val="left"/>
-            </w:pPr>
-            <w:r>
-              <w:t xml:space="preserve">-5.80</w:t>
-            </w:r>
-          </w:p>
-        </w:tc>
-        <w:tc>
-          <w:tcPr/>
-          <w:p>
-            <w:pPr>
-              <w:pStyle w:val="Compact"/>
-              <w:jc w:val="left"/>
-            </w:pPr>
-            <w:r>
-              <w:t xml:space="preserve">-1.02</w:t>
-            </w:r>
-          </w:p>
-        </w:tc>
-        <w:tc>
-          <w:tcPr/>
-          <w:p>
-            <w:pPr>
-              <w:pStyle w:val="Compact"/>
-              <w:jc w:val="left"/>
-            </w:pPr>
-            <w:r>
-              <w:t xml:space="preserve">&lt;0.01</w:t>
+              <w:t xml:space="preserve">0.43</w:t>
+            </w:r>
+          </w:p>
+        </w:tc>
+        <w:tc>
+          <w:tcPr/>
+          <w:p>
+            <w:pPr>
+              <w:pStyle w:val="Compact"/>
+              <w:jc w:val="left"/>
+            </w:pPr>
+            <w:r>
+              <w:t xml:space="preserve">(0.24, 0.78)</w:t>
+            </w:r>
+          </w:p>
+        </w:tc>
+        <w:tc>
+          <w:tcPr/>
+          <w:p>
+            <w:pPr>
+              <w:pStyle w:val="Compact"/>
+              <w:jc w:val="left"/>
+            </w:pPr>
+            <w:r>
+              <w:t xml:space="preserve">0.006</w:t>
+            </w:r>
+          </w:p>
+        </w:tc>
+        <w:tc>
+          <w:tcPr/>
+          <w:p>
+            <w:pPr>
+              <w:pStyle w:val="Compact"/>
+              <w:jc w:val="left"/>
+            </w:pPr>
+            <w:r>
+              <w:t xml:space="preserve">0.03</w:t>
+            </w:r>
+          </w:p>
+        </w:tc>
+        <w:tc>
+          <w:tcPr/>
+          <w:p>
+            <w:pPr>
+              <w:pStyle w:val="Compact"/>
+              <w:jc w:val="left"/>
+            </w:pPr>
+            <w:r>
+              <w:t xml:space="preserve">(0, 0.36)</w:t>
+            </w:r>
+          </w:p>
+        </w:tc>
+        <w:tc>
+          <w:tcPr/>
+          <w:p>
+            <w:pPr>
+              <w:pStyle w:val="Compact"/>
+              <w:jc w:val="left"/>
+            </w:pPr>
+            <w:r>
+              <w:t xml:space="preserve">0.008</w:t>
             </w:r>
           </w:p>
         </w:tc>
@@ -574,100 +462,68 @@
               <w:jc w:val="left"/>
             </w:pPr>
             <w:r>
-              <w:t xml:space="preserve">-1.58</w:t>
-            </w:r>
-          </w:p>
-        </w:tc>
-        <w:tc>
-          <w:tcPr/>
-          <w:p>
-            <w:pPr>
-              <w:pStyle w:val="Compact"/>
-              <w:jc w:val="left"/>
-            </w:pPr>
-            <w:r>
-              <w:t xml:space="preserve">-1.96</w:t>
-            </w:r>
-          </w:p>
-        </w:tc>
-        <w:tc>
-          <w:tcPr/>
-          <w:p>
-            <w:pPr>
-              <w:pStyle w:val="Compact"/>
-              <w:jc w:val="left"/>
-            </w:pPr>
-            <w:r>
-              <w:t xml:space="preserve">-1.23</w:t>
-            </w:r>
-          </w:p>
-        </w:tc>
-        <w:tc>
-          <w:tcPr/>
-          <w:p>
-            <w:pPr>
-              <w:pStyle w:val="Compact"/>
-              <w:jc w:val="left"/>
-            </w:pPr>
-            <w:r>
-              <w:t xml:space="preserve">&lt;0.01</w:t>
-            </w:r>
-          </w:p>
-        </w:tc>
-        <w:tc>
-          <w:tcPr/>
-          <w:p>
-            <w:pPr>
-              <w:pStyle w:val="Compact"/>
-              <w:jc w:val="left"/>
-            </w:pPr>
-            <w:r>
-              <w:t xml:space="preserve">-1.99</w:t>
-            </w:r>
-          </w:p>
-        </w:tc>
-        <w:tc>
-          <w:tcPr/>
-          <w:p>
-            <w:pPr>
-              <w:pStyle w:val="Compact"/>
-              <w:jc w:val="left"/>
-            </w:pPr>
-            <w:r>
-              <w:t xml:space="preserve">-3.11</w:t>
-            </w:r>
-          </w:p>
-        </w:tc>
-        <w:tc>
-          <w:tcPr/>
-          <w:p>
-            <w:pPr>
-              <w:pStyle w:val="Compact"/>
-              <w:jc w:val="left"/>
-            </w:pPr>
-            <w:r>
-              <w:t xml:space="preserve">-1.01</w:t>
-            </w:r>
-          </w:p>
-        </w:tc>
-        <w:tc>
-          <w:tcPr/>
-          <w:p>
-            <w:pPr>
-              <w:pStyle w:val="Compact"/>
-              <w:jc w:val="left"/>
-            </w:pPr>
-            <w:r>
-              <w:t xml:space="preserve">&lt;0.01</w:t>
-            </w:r>
-          </w:p>
-        </w:tc>
-        <w:tc>
-          <w:tcPr/>
-          <w:p>
-            <w:pPr>
-              <w:pStyle w:val="Compact"/>
-            </w:pPr>
+              <w:t xml:space="preserve">0.21</w:t>
+            </w:r>
+          </w:p>
+        </w:tc>
+        <w:tc>
+          <w:tcPr/>
+          <w:p>
+            <w:pPr>
+              <w:pStyle w:val="Compact"/>
+              <w:jc w:val="left"/>
+            </w:pPr>
+            <w:r>
+              <w:t xml:space="preserve">(0.14, 0.29)</w:t>
+            </w:r>
+          </w:p>
+        </w:tc>
+        <w:tc>
+          <w:tcPr/>
+          <w:p>
+            <w:pPr>
+              <w:pStyle w:val="Compact"/>
+              <w:jc w:val="left"/>
+            </w:pPr>
+            <w:r>
+              <w:t xml:space="preserve">1e-17</w:t>
+            </w:r>
+          </w:p>
+        </w:tc>
+        <w:tc>
+          <w:tcPr/>
+          <w:p>
+            <w:pPr>
+              <w:pStyle w:val="Compact"/>
+              <w:jc w:val="left"/>
+            </w:pPr>
+            <w:r>
+              <w:t xml:space="preserve">0.14</w:t>
+            </w:r>
+          </w:p>
+        </w:tc>
+        <w:tc>
+          <w:tcPr/>
+          <w:p>
+            <w:pPr>
+              <w:pStyle w:val="Compact"/>
+              <w:jc w:val="left"/>
+            </w:pPr>
+            <w:r>
+              <w:t xml:space="preserve">(0.04, 0.36)</w:t>
+            </w:r>
+          </w:p>
+        </w:tc>
+        <w:tc>
+          <w:tcPr/>
+          <w:p>
+            <w:pPr>
+              <w:pStyle w:val="Compact"/>
+              <w:jc w:val="left"/>
+            </w:pPr>
+            <w:r>
+              <w:t xml:space="preserve">2e-04</w:t>
+            </w:r>
           </w:p>
         </w:tc>
         <w:tc>
@@ -716,90 +572,6 @@
               <w:jc w:val="left"/>
             </w:pPr>
             <w:r>
-              <w:t xml:space="preserve">-0.31</w:t>
-            </w:r>
-          </w:p>
-        </w:tc>
-        <w:tc>
-          <w:tcPr/>
-          <w:p>
-            <w:pPr>
-              <w:pStyle w:val="Compact"/>
-              <w:jc w:val="left"/>
-            </w:pPr>
-            <w:r>
-              <w:t xml:space="preserve">-0.91</w:t>
-            </w:r>
-          </w:p>
-        </w:tc>
-        <w:tc>
-          <w:tcPr/>
-          <w:p>
-            <w:pPr>
-              <w:pStyle w:val="Compact"/>
-              <w:jc w:val="left"/>
-            </w:pPr>
-            <w:r>
-              <w:t xml:space="preserve">0.29</w:t>
-            </w:r>
-          </w:p>
-        </w:tc>
-        <w:tc>
-          <w:tcPr/>
-          <w:p>
-            <w:pPr>
-              <w:pStyle w:val="Compact"/>
-              <w:jc w:val="left"/>
-            </w:pPr>
-            <w:r>
-              <w:t xml:space="preserve">0.31</w:t>
-            </w:r>
-          </w:p>
-        </w:tc>
-        <w:tc>
-          <w:tcPr/>
-          <w:p>
-            <w:pPr>
-              <w:pStyle w:val="Compact"/>
-              <w:jc w:val="left"/>
-            </w:pPr>
-            <w:r>
-              <w:t xml:space="preserve">-0.32</w:t>
-            </w:r>
-          </w:p>
-        </w:tc>
-        <w:tc>
-          <w:tcPr/>
-          <w:p>
-            <w:pPr>
-              <w:pStyle w:val="Compact"/>
-              <w:jc w:val="left"/>
-            </w:pPr>
-            <w:r>
-              <w:t xml:space="preserve">-2.19</w:t>
-            </w:r>
-          </w:p>
-        </w:tc>
-        <w:tc>
-          <w:tcPr/>
-          <w:p>
-            <w:pPr>
-              <w:pStyle w:val="Compact"/>
-              <w:jc w:val="left"/>
-            </w:pPr>
-            <w:r>
-              <w:t xml:space="preserve">1.51</w:t>
-            </w:r>
-          </w:p>
-        </w:tc>
-        <w:tc>
-          <w:tcPr/>
-          <w:p>
-            <w:pPr>
-              <w:pStyle w:val="Compact"/>
-              <w:jc w:val="left"/>
-            </w:pPr>
-            <w:r>
               <w:t xml:space="preserve">0.73</w:t>
             </w:r>
           </w:p>
@@ -809,7 +581,59 @@
           <w:p>
             <w:pPr>
               <w:pStyle w:val="Compact"/>
-            </w:pPr>
+              <w:jc w:val="left"/>
+            </w:pPr>
+            <w:r>
+              <w:t xml:space="preserve">(0.4, 1.33)</w:t>
+            </w:r>
+          </w:p>
+        </w:tc>
+        <w:tc>
+          <w:tcPr/>
+          <w:p>
+            <w:pPr>
+              <w:pStyle w:val="Compact"/>
+              <w:jc w:val="left"/>
+            </w:pPr>
+            <w:r>
+              <w:t xml:space="preserve">0.3</w:t>
+            </w:r>
+          </w:p>
+        </w:tc>
+        <w:tc>
+          <w:tcPr/>
+          <w:p>
+            <w:pPr>
+              <w:pStyle w:val="Compact"/>
+              <w:jc w:val="left"/>
+            </w:pPr>
+            <w:r>
+              <w:t xml:space="preserve">0.72</w:t>
+            </w:r>
+          </w:p>
+        </w:tc>
+        <w:tc>
+          <w:tcPr/>
+          <w:p>
+            <w:pPr>
+              <w:pStyle w:val="Compact"/>
+              <w:jc w:val="left"/>
+            </w:pPr>
+            <w:r>
+              <w:t xml:space="preserve">(0.11, 4.54)</w:t>
+            </w:r>
+          </w:p>
+        </w:tc>
+        <w:tc>
+          <w:tcPr/>
+          <w:p>
+            <w:pPr>
+              <w:pStyle w:val="Compact"/>
+              <w:jc w:val="left"/>
+            </w:pPr>
+            <w:r>
+              <w:t xml:space="preserve">0.7</w:t>
+            </w:r>
           </w:p>
         </w:tc>
         <w:tc>
@@ -1051,34 +875,15 @@
       <w:jc w:val="center"/>
     </w:pPr>
   </w:style>
-  <w:style w:customStyle="1" w:styleId="AbstractTitle" w:type="paragraph">
-    <w:name w:val="Abstract Title"/>
-    <w:basedOn w:val="Normal"/>
-    <w:next w:val="Abstract"/>
+  <w:style w:customStyle="1" w:styleId="Abstract" w:type="paragraph">
+    <w:name w:val="Abstract"/>
+    <w:basedOn w:val="Normal"/>
+    <w:next w:val="BodyText"/>
     <w:qFormat/>
     <w:pPr>
       <w:keepNext/>
       <w:keepLines/>
-      <w:jc w:val="center"/>
-      <w:spacing w:after="0" w:before="300"/>
-    </w:pPr>
-    <w:rPr>
-      <w:sz w:val="20"/>
-      <w:szCs w:val="20"/>
-      <w:b/>
-      <w:color w:val="345A8A"/>
-      &gt;
-    </w:rPr>
-  </w:style>
-  <w:style w:customStyle="1" w:styleId="Abstract" w:type="paragraph">
-    <w:name w:val="Abstract"/>
-    <w:basedOn w:val="Normal"/>
-    <w:next w:val="BodyText"/>
-    <w:qFormat/>
-    <w:pPr>
-      <w:keepNext/>
-      <w:keepLines/>
-      <w:spacing w:after="300" w:before="100"/>
+      <w:spacing w:after="300" w:before="300"/>
     </w:pPr>
     <w:rPr>
       <w:sz w:val="20"/>
@@ -1300,18 +1105,6 @@
     <w:uiPriority w:val="9"/>
     <w:unhideWhenUsed/>
     <w:qFormat/>
-  </w:style>
-  <w:style w:styleId="FootnoteBlockText" w:type="paragraph">
-    <w:name w:val="Footnote Block Text"/>
-    <w:basedOn w:val="Footnote Text"/>
-    <w:next w:val="Footnote Text"/>
-    <w:uiPriority w:val="9"/>
-    <w:unhideWhenUsed/>
-    <w:qFormat/>
-    <w:pPr>
-      <w:spacing w:after="100" w:before="100"/>
-      <w:ind w:firstLine="0" w:left="480" w:right="480"/>
-    </w:pPr>
   </w:style>
   <w:style w:default="1" w:styleId="DefaultParagraphFont" w:type="character">
     <w:name w:val="Default Paragraph Font"/>

</xml_diff>

<commit_message>
don't exponentiate normal models
</commit_message>
<xml_diff>
--- a/output/AbundanceModels.docx
+++ b/output/AbundanceModels.docx
@@ -5,21 +5,21 @@
     <w:tbl>
       <w:tblPr>
         <w:tblStyle w:val="Table"/>
-        <w:tblW w:type="pct" w:w="4865"/>
+        <w:tblW w:type="pct" w:w="4864"/>
         <w:tblLook w:firstRow="1" w:lastRow="0" w:firstColumn="0" w:lastColumn="0" w:noHBand="0" w:noVBand="0" w:val="0020"/>
         <w:jc w:val="start"/>
       </w:tblPr>
       <w:tblGrid>
-        <w:gridCol w:w="1337"/>
+        <w:gridCol w:w="1342"/>
         <w:gridCol w:w="214"/>
-        <w:gridCol w:w="1284"/>
-        <w:gridCol w:w="615"/>
+        <w:gridCol w:w="1288"/>
+        <w:gridCol w:w="617"/>
         <w:gridCol w:w="214"/>
-        <w:gridCol w:w="1284"/>
-        <w:gridCol w:w="615"/>
-        <w:gridCol w:w="240"/>
-        <w:gridCol w:w="1284"/>
-        <w:gridCol w:w="615"/>
+        <w:gridCol w:w="1288"/>
+        <w:gridCol w:w="617"/>
+        <w:gridCol w:w="214"/>
+        <w:gridCol w:w="1288"/>
+        <w:gridCol w:w="617"/>
       </w:tblGrid>
       <w:tr>
         <w:trPr>
@@ -290,19 +290,19 @@
               <w:jc w:val="left"/>
             </w:pPr>
             <w:r>
-              <w:t xml:space="preserve">330.38</w:t>
-            </w:r>
-          </w:p>
-        </w:tc>
-        <w:tc>
-          <w:tcPr/>
-          <w:p>
-            <w:pPr>
-              <w:pStyle w:val="Compact"/>
-              <w:jc w:val="left"/>
-            </w:pPr>
-            <w:r>
-              <w:t xml:space="preserve">(71.96, 1516.86)</w:t>
+              <w:t xml:space="preserve">5.8</w:t>
+            </w:r>
+          </w:p>
+        </w:tc>
+        <w:tc>
+          <w:tcPr/>
+          <w:p>
+            <w:pPr>
+              <w:pStyle w:val="Compact"/>
+              <w:jc w:val="left"/>
+            </w:pPr>
+            <w:r>
+              <w:t xml:space="preserve">(4.28, 7.32)</w:t>
             </w:r>
           </w:p>
         </w:tc>
@@ -412,19 +412,19 @@
               <w:jc w:val="left"/>
             </w:pPr>
             <w:r>
-              <w:t xml:space="preserve">0.03</w:t>
-            </w:r>
-          </w:p>
-        </w:tc>
-        <w:tc>
-          <w:tcPr/>
-          <w:p>
-            <w:pPr>
-              <w:pStyle w:val="Compact"/>
-              <w:jc w:val="left"/>
-            </w:pPr>
-            <w:r>
-              <w:t xml:space="preserve">(0, 0.36)</w:t>
+              <w:t xml:space="preserve">-3.41</w:t>
+            </w:r>
+          </w:p>
+        </w:tc>
+        <w:tc>
+          <w:tcPr/>
+          <w:p>
+            <w:pPr>
+              <w:pStyle w:val="Compact"/>
+              <w:jc w:val="left"/>
+            </w:pPr>
+            <w:r>
+              <w:t xml:space="preserve">(-5.8, -1.02)</w:t>
             </w:r>
           </w:p>
         </w:tc>

</xml_diff>